<commit_message>
Change in Password Hashing strategy for compatibility with CAS + Initial structure for Excel and Word Outputs + Timesheet Update
git-svn-id: svn://localhost@177 f1514e4e-b68a-44c6-9dea-45284c435795
</commit_message>
<xml_diff>
--- a/trunk/doc/Technical/Reports/Phase/Phase1/Report-Phase1.docx
+++ b/trunk/doc/Technical/Reports/Phase/Phase1/Report-Phase1.docx
@@ -693,7 +693,14 @@
                 <w:rFonts w:hint="cs"/>
                 <w:rtl/>
               </w:rPr>
-              <w:t>محمد دشتی رحمت آبادی</w:t>
+              <w:t>م</w:t>
+            </w:r>
+            <w:r>
+              <w:rPr>
+                <w:rFonts w:hint="cs"/>
+                <w:rtl/>
+              </w:rPr>
+              <w:t>حمد دشتی رحمت آبادی</w:t>
             </w:r>
           </w:p>
         </w:tc>
@@ -824,6 +831,7 @@
     <w:p>
       <w:pPr>
         <w:pStyle w:val="Heading1"/>
+        <w:spacing w:before="100" w:beforeAutospacing="1"/>
         <w:rPr>
           <w:rtl/>
         </w:rPr>
@@ -883,7 +891,35 @@
           <w:rFonts w:hint="cs"/>
           <w:rtl/>
         </w:rPr>
-        <w:t>بعنوان اولین گام در این فاز، معماری نرم‌افزار را مشخص نمودیم که بطور کلی از معماری کاربر/کارگزار مشابه دیگر برنامه‌های تحت وب پیروی می‌کند. پس از تعیین معماری، با توجه به توضیحات اتخاذ‌شده از طریق کارفرما و با در نظر گرفتن ویژگیهای نهایی  نرم‌افزار، مدل داده‌ی فیزیکی اشیای ذخیره‌شونده درون آن طراحی گردید. این مدل‌سازی بر اساس استاندارد نمودار ارتباط موجودیت</w:t>
+        <w:t>بعنوان اولین گام در این فاز، معماری نرم‌افزار را مشخص نمودیم که بطور کلی از معماری کاربر/کارگزار مشابه دیگر برنامه‌های تحت وب پیروی می‌کند.</w:t>
+      </w:r>
+      <w:r>
+        <w:rPr>
+          <w:rFonts w:hint="cs"/>
+          <w:rtl/>
+        </w:rPr>
+        <w:t xml:space="preserve"> سند تکمیلی مربوط به معماری سامانه بعنوان یک محصول در فاز نهایی تحویل داده خواهد شد.</w:t>
+      </w:r>
+      <w:r>
+        <w:rPr>
+          <w:rFonts w:hint="cs"/>
+          <w:rtl/>
+        </w:rPr>
+        <w:t xml:space="preserve"> پس از </w:t>
+      </w:r>
+      <w:r>
+        <w:rPr>
+          <w:rFonts w:hint="cs"/>
+          <w:rtl/>
+        </w:rPr>
+        <w:t>آن</w:t>
+      </w:r>
+      <w:r>
+        <w:rPr>
+          <w:rFonts w:hint="cs"/>
+          <w:rtl/>
+        </w:rPr>
+        <w:t>، با توجه به توضیحات اتخاذ‌شده از طریق کارفرما و با در نظر گرفتن ویژگیهای نهایی  نرم‌افزار، مدل داده‌ی فیزیکی اشیای ذخیره‌شونده درون آن طراحی گردید. این مدل‌سازی بر اساس استاندارد نمودار ارتباط موجودیت</w:t>
       </w:r>
       <w:r>
         <w:rPr>
@@ -955,7 +991,6 @@
     <w:p>
       <w:pPr>
         <w:rPr>
-          <w:rFonts w:hint="cs"/>
           <w:rtl/>
         </w:rPr>
       </w:pPr>
@@ -1276,7 +1311,21 @@
           <w:rFonts w:hint="cs"/>
           <w:rtl/>
         </w:rPr>
-        <w:t xml:space="preserve"> و ایجاد ساختار اولیه بانک اطلاعاتی نرم‌افزار، درون این پایگاه داده است. در نهایت با انجام تنظیمات مربوط به اتصال به پایگاه‌داده، می‌توان کارگزار سامانه را راه‌اندازی نمود. از این پس، کاربران سامانه می‌توانند با اجرای یک مرورگر اینترنتی (همچون </w:t>
+        <w:t xml:space="preserve"> و ایجاد ساختار اولیه بانک اطلاعاتی نرم‌افزار، درون این پایگاه</w:t>
+      </w:r>
+      <w:r>
+        <w:rPr>
+          <w:rFonts w:hint="cs"/>
+          <w:rtl/>
+        </w:rPr>
+        <w:t>‌</w:t>
+      </w:r>
+      <w:r>
+        <w:rPr>
+          <w:rFonts w:hint="cs"/>
+          <w:rtl/>
+        </w:rPr>
+        <w:t xml:space="preserve">داده است. در نهایت با انجام تنظیمات مربوط به اتصال به پایگاه‌داده، می‌توان کارگزار سامانه را راه‌اندازی نمود. از این پس، کاربران سامانه می‌توانند با اجرای یک مرورگر اینترنتی (همچون </w:t>
       </w:r>
       <w:r>
         <w:t>Firefox</w:t>
@@ -1296,7 +1345,21 @@
           <w:rFonts w:hint="cs"/>
           <w:rtl/>
         </w:rPr>
-        <w:t xml:space="preserve"> نسخه ۱۴ به بعد) و وارد نمودن آدرس کارگزار سامانه درون بخش آدرس، به سامانه وارد شوند. در ادامه جزئیا نصب و راه‌اندازی کارگزار و کاربر سامانه توضیح داده خواهد شد.</w:t>
+        <w:t xml:space="preserve"> نسخه ۱۴ به بعد) و وارد نمودن آدرس کارگزار سامانه درون بخش آدرس، به سامانه وارد شوند. در ادامه جزئیا</w:t>
+      </w:r>
+      <w:r>
+        <w:rPr>
+          <w:rFonts w:hint="cs"/>
+          <w:rtl/>
+        </w:rPr>
+        <w:t>ت</w:t>
+      </w:r>
+      <w:r>
+        <w:rPr>
+          <w:rFonts w:hint="cs"/>
+          <w:rtl/>
+        </w:rPr>
+        <w:t xml:space="preserve"> نصب و راه‌اندازی کارگزار و کاربر سامانه توضیح داده خواهد شد.</w:t>
       </w:r>
     </w:p>
     <w:p>
@@ -1621,7 +1684,21 @@
           <w:rFonts w:hint="cs"/>
           <w:rtl/>
         </w:rPr>
-        <w:t xml:space="preserve"> (نسخه ۵.۵ به بعد) از جمله پیش‌نیازهای نصب و راه‌اندازی سامانه گزارش‌ساز پویا هستند. در صورتی که این دو مورد بر روی ماشین کارگزار شما نصب هستند، می‌توانید از مرحله عبور نمایید.</w:t>
+        <w:t xml:space="preserve"> (نسخه ۵.۵ به بعد) از جمله پیش‌نیازهای نصب و راه‌اندازی سامانه گزارش‌ساز پویا هستند. در صورتی که این دو مورد بر روی ماشین کارگزار شما نصب هستند، می‌توانید از</w:t>
+      </w:r>
+      <w:r>
+        <w:rPr>
+          <w:rFonts w:hint="cs"/>
+          <w:rtl/>
+        </w:rPr>
+        <w:t xml:space="preserve"> این</w:t>
+      </w:r>
+      <w:r>
+        <w:rPr>
+          <w:rFonts w:hint="cs"/>
+          <w:rtl/>
+        </w:rPr>
+        <w:t xml:space="preserve"> مرحله عبور نمایید.</w:t>
       </w:r>
     </w:p>
     <w:p>
@@ -2021,7 +2098,21 @@
           <w:rFonts w:hint="cs"/>
           <w:rtl/>
         </w:rPr>
-        <w:t xml:space="preserve"> راست کلیک نمایید و سپس بر روی </w:t>
+        <w:t xml:space="preserve"> راست کلیک </w:t>
+      </w:r>
+      <w:r>
+        <w:rPr>
+          <w:rFonts w:hint="cs"/>
+          <w:rtl/>
+        </w:rPr>
+        <w:t>کنید</w:t>
+      </w:r>
+      <w:r>
+        <w:rPr>
+          <w:rFonts w:hint="cs"/>
+          <w:rtl/>
+        </w:rPr>
+        <w:t xml:space="preserve"> و سپس بر روی </w:t>
       </w:r>
       <w:r>
         <w:t>Properties</w:t>
@@ -2058,7 +2149,21 @@
           <w:rFonts w:hint="cs"/>
           <w:rtl/>
         </w:rPr>
-        <w:t xml:space="preserve"> کلیک نمایید.</w:t>
+        <w:t xml:space="preserve"> کلیک </w:t>
+      </w:r>
+      <w:r>
+        <w:rPr>
+          <w:rFonts w:hint="cs"/>
+          <w:rtl/>
+        </w:rPr>
+        <w:t>کنید</w:t>
+      </w:r>
+      <w:r>
+        <w:rPr>
+          <w:rFonts w:hint="cs"/>
+          <w:rtl/>
+        </w:rPr>
+        <w:t>.</w:t>
       </w:r>
     </w:p>
     <w:p>
@@ -2234,7 +2339,14 @@
           <w:rFonts w:hint="cs"/>
           <w:rtl/>
         </w:rPr>
-        <w:t xml:space="preserve"> نیز بسیار ساده است و با احرای فایل نصب آن موجود در آدرس </w:t>
+        <w:t xml:space="preserve"> نیز بسیار ساده است و با اج</w:t>
+      </w:r>
+      <w:r>
+        <w:rPr>
+          <w:rFonts w:hint="cs"/>
+          <w:rtl/>
+        </w:rPr>
+        <w:t xml:space="preserve">رای فایل نصب آن موجود در آدرس </w:t>
       </w:r>
       <w:r>
         <w:t>EURB-Dist/</w:t>
@@ -2325,7 +2437,45 @@
           <w:rFonts w:hint="cs"/>
           <w:rtl/>
         </w:rPr>
-        <w:t xml:space="preserve"> در هنگم نصب از شما پرسیده می‌شود. مقداری که در این مرحله تعیین می‌نمایید را به یاد بسپارید.</w:t>
+        <w:t xml:space="preserve"> در هنگم نصب از شما پرسیده می‌شود. مقدار</w:t>
+      </w:r>
+      <w:r>
+        <w:rPr>
+          <w:rFonts w:hint="cs"/>
+          <w:rtl/>
+        </w:rPr>
+        <w:t xml:space="preserve"> </w:t>
+      </w:r>
+      <w:r>
+        <w:t>ROOT</w:t>
+      </w:r>
+      <w:r>
+        <w:rPr>
+          <w:rFonts w:hint="cs"/>
+          <w:rtl/>
+        </w:rPr>
+        <w:t xml:space="preserve"> را برای آن قرار دهید و </w:t>
+      </w:r>
+      <w:r>
+        <w:rPr>
+          <w:rFonts w:hint="cs"/>
+          <w:rtl/>
+        </w:rPr>
+        <w:t>ی</w:t>
+      </w:r>
+      <w:r>
+        <w:rPr>
+          <w:rFonts w:hint="cs"/>
+          <w:rtl/>
+        </w:rPr>
+        <w:t>ا هر گذرواژه‌ی دیگری</w:t>
+      </w:r>
+      <w:r>
+        <w:rPr>
+          <w:rFonts w:hint="cs"/>
+          <w:rtl/>
+        </w:rPr>
+        <w:t xml:space="preserve"> که در این مرحله تعیین می‌نمایید را به یاد بسپارید.</w:t>
       </w:r>
     </w:p>
     <w:p>
@@ -2380,7 +2530,21 @@
           <w:rFonts w:hint="cs"/>
           <w:rtl/>
         </w:rPr>
-        <w:t xml:space="preserve"> نصب می‌نماییم. در هنگام نصب این مورد نیز تنظیمات خاصی مورد نیاز نیست.</w:t>
+        <w:t xml:space="preserve"> نصب می‌نماییم. در هنگام نصب این مورد نیز تنظیمات خاصی مورد نیاز نیست</w:t>
+      </w:r>
+      <w:r>
+        <w:rPr>
+          <w:rFonts w:hint="cs"/>
+          <w:rtl/>
+        </w:rPr>
+        <w:t xml:space="preserve"> و تنظیمات پیش‌فرض کافی است</w:t>
+      </w:r>
+      <w:r>
+        <w:rPr>
+          <w:rFonts w:hint="cs"/>
+          <w:rtl/>
+        </w:rPr>
+        <w:t>.</w:t>
       </w:r>
     </w:p>
     <w:p>
@@ -8596,7 +8760,6 @@
       <w:pPr>
         <w:keepNext/>
         <w:rPr>
-          <w:rFonts w:hint="cs"/>
           <w:rtl/>
         </w:rPr>
       </w:pPr>
@@ -9021,7 +9184,6 @@
     <w:p>
       <w:pPr>
         <w:rPr>
-          <w:rFonts w:hint="cs"/>
           <w:rtl/>
         </w:rPr>
       </w:pPr>
@@ -9316,9 +9478,6 @@
           <w:numId w:val="8"/>
         </w:numPr>
         <w:spacing w:line="276" w:lineRule="auto"/>
-        <w:rPr>
-          <w:rFonts w:hint="cs"/>
-        </w:rPr>
       </w:pPr>
       <w:r>
         <w:rPr>
@@ -9347,9 +9506,6 @@
         <w:pStyle w:val="ListParagraph"/>
         <w:spacing w:line="276" w:lineRule="auto"/>
         <w:ind w:left="1440"/>
-        <w:rPr>
-          <w:rFonts w:hint="cs"/>
-        </w:rPr>
       </w:pPr>
       <w:r>
         <w:rPr>
@@ -9746,9 +9902,6 @@
           <w:numId w:val="8"/>
         </w:numPr>
         <w:spacing w:line="276" w:lineRule="auto"/>
-        <w:rPr>
-          <w:rFonts w:hint="cs"/>
-        </w:rPr>
       </w:pPr>
       <w:r>
         <w:rPr>
@@ -9763,9 +9916,6 @@
         <w:pStyle w:val="ListParagraph"/>
         <w:spacing w:line="276" w:lineRule="auto"/>
         <w:ind w:left="1440"/>
-        <w:rPr>
-          <w:rFonts w:hint="cs"/>
-        </w:rPr>
       </w:pPr>
       <w:r>
         <w:rPr>
@@ -10041,7 +10191,6 @@
       <w:pPr>
         <w:pStyle w:val="Heading1"/>
         <w:rPr>
-          <w:rFonts w:hint="cs"/>
           <w:rtl/>
         </w:rPr>
       </w:pPr>
@@ -10057,7 +10206,6 @@
     <w:p>
       <w:pPr>
         <w:rPr>
-          <w:rFonts w:hint="cs"/>
           <w:rtl/>
         </w:rPr>
       </w:pPr>
@@ -10131,7 +10279,6 @@
         <w:pStyle w:val="Caption"/>
         <w:jc w:val="center"/>
         <w:rPr>
-          <w:rFonts w:hint="cs"/>
           <w:rtl/>
         </w:rPr>
       </w:pPr>
@@ -10216,7 +10363,6 @@
     <w:p>
       <w:pPr>
         <w:rPr>
-          <w:rFonts w:hint="cs"/>
           <w:rtl/>
         </w:rPr>
       </w:pPr>
@@ -10447,7 +10593,6 @@
         <w:pStyle w:val="Caption"/>
         <w:jc w:val="center"/>
         <w:rPr>
-          <w:rFonts w:hint="cs"/>
           <w:rtl/>
         </w:rPr>
       </w:pPr>
@@ -10534,7 +10679,6 @@
     <w:p>
       <w:pPr>
         <w:rPr>
-          <w:rFonts w:hint="cs"/>
           <w:rtl/>
         </w:rPr>
       </w:pPr>
@@ -10602,7 +10746,6 @@
         <w:pStyle w:val="Caption"/>
         <w:jc w:val="center"/>
         <w:rPr>
-          <w:rFonts w:hint="cs"/>
           <w:rtl/>
         </w:rPr>
       </w:pPr>
@@ -10689,7 +10832,6 @@
     <w:p>
       <w:pPr>
         <w:rPr>
-          <w:rFonts w:hint="cs"/>
           <w:rtl/>
         </w:rPr>
       </w:pPr>
@@ -10707,7 +10849,21 @@
           <w:rtl/>
         </w:rPr>
         <w:lastRenderedPageBreak/>
-        <w:t>مدیریت کاربران و امنیت سامانه</w:t>
+        <w:t>مدیریت کاربران</w:t>
+      </w:r>
+      <w:r>
+        <w:rPr>
+          <w:rFonts w:hint="cs"/>
+          <w:rtl/>
+        </w:rPr>
+        <w:t>، گروه‌ها</w:t>
+      </w:r>
+      <w:r>
+        <w:rPr>
+          <w:rFonts w:hint="cs"/>
+          <w:rtl/>
+        </w:rPr>
+        <w:t xml:space="preserve"> و امنیت سامانه</w:t>
       </w:r>
     </w:p>
     <w:p>
@@ -10737,21 +10893,15 @@
           <w:rtl/>
         </w:rPr>
         <w:softHyphen/>
-        <w:t xml:space="preserve">ها و افراد مختلفی مواجه است، </w:t>
-      </w:r>
-      <w:r>
-        <w:rPr>
-          <w:rFonts w:hint="cs"/>
-          <w:rtl/>
-        </w:rPr>
-        <w:t xml:space="preserve">باید به نحو مناسبی بتوان </w:t>
-      </w:r>
-      <w:r>
-        <w:rPr>
-          <w:rFonts w:hint="cs"/>
-          <w:rtl/>
-        </w:rPr>
-        <w:t>کاربران را تعریف نمود و از طرفی، از طریق یک مکانیسم عمومی برای تمامی اقلام اطلاعاتی از جمله پایگاه داده</w:t>
+        <w:t>ها و افراد مختلفی مواجه است، باید به نحو مناسبی بتوان ساختار گروه</w:t>
+      </w:r>
+      <w:r>
+        <w:rPr>
+          <w:rFonts w:hint="cs"/>
+          <w:rtl/>
+        </w:rPr>
+        <w:softHyphen/>
+        <w:t>ها و کاربران را تعریف نمود و از طرفی، از طریق یک مکانیسم عمومی برای تمامی اقلام اطلاعاتی از جمله پایگاه داده</w:t>
       </w:r>
       <w:r>
         <w:rPr>
@@ -10773,102 +10923,65 @@
     <w:p>
       <w:pPr>
         <w:rPr>
-          <w:rFonts w:hint="cs"/>
-          <w:rtl/>
-        </w:rPr>
-      </w:pPr>
-      <w:r>
-        <w:rPr>
-          <w:rFonts w:hint="cs"/>
-          <w:rtl/>
-        </w:rPr>
-        <w:t xml:space="preserve">در حال حاضر، پایین‌ترین سطح دسترسی که همان سطح دسترسی ورود به سامانه است، پیاده‌سازی گردیده است. بدین منظور باید بتوان از پنل مدیریت کاربران، کاربران جدید تعریف نمود و یا کاربران موجود را مدیریت کرد. این امر از طریق گزینه‌ی «مدیریت کاربران» در منوی اصلی سامانه قابل دست‌یابی است. نمایی از جدول کاربران سامانه به همراه وضعیتشان در </w:t>
-      </w:r>
-      <w:r>
-        <w:rPr>
-          <w:rtl/>
-        </w:rPr>
-        <w:fldChar w:fldCharType="begin"/>
-      </w:r>
-      <w:r>
-        <w:rPr>
-          <w:rtl/>
-        </w:rPr>
-        <w:instrText xml:space="preserve"> </w:instrText>
-      </w:r>
-      <w:r>
-        <w:rPr>
-          <w:rFonts w:hint="cs"/>
-        </w:rPr>
-        <w:instrText>REF</w:instrText>
-      </w:r>
-      <w:r>
-        <w:rPr>
-          <w:rFonts w:hint="cs"/>
-          <w:rtl/>
-        </w:rPr>
-        <w:instrText xml:space="preserve"> _</w:instrText>
-      </w:r>
-      <w:r>
-        <w:rPr>
-          <w:rFonts w:hint="cs"/>
-        </w:rPr>
-        <w:instrText>Ref325509257 \h</w:instrText>
-      </w:r>
-      <w:r>
-        <w:rPr>
-          <w:rtl/>
-        </w:rPr>
-        <w:instrText xml:space="preserve"> </w:instrText>
-      </w:r>
-      <w:r>
-        <w:rPr>
-          <w:rtl/>
-        </w:rPr>
-      </w:r>
-      <w:r>
-        <w:rPr>
-          <w:rtl/>
-        </w:rPr>
-        <w:fldChar w:fldCharType="separate"/>
-      </w:r>
-      <w:r>
-        <w:rPr>
-          <w:rFonts w:hint="cs"/>
-          <w:rtl/>
-        </w:rPr>
-        <w:t>شکل</w:t>
-      </w:r>
-      <w:r>
-        <w:rPr>
-          <w:rtl/>
-        </w:rPr>
-        <w:t xml:space="preserve"> </w:t>
-      </w:r>
-      <w:r>
-        <w:rPr>
-          <w:noProof/>
-          <w:rtl/>
-        </w:rPr>
-        <w:t>21</w:t>
-      </w:r>
-      <w:r>
-        <w:rPr>
-          <w:rtl/>
-        </w:rPr>
-        <w:fldChar w:fldCharType="end"/>
-      </w:r>
-      <w:r>
-        <w:rPr>
-          <w:rFonts w:hint="cs"/>
-          <w:rtl/>
-        </w:rPr>
-        <w:t xml:space="preserve"> نشان داده شده است.</w:t>
+          <w:rtl/>
+        </w:rPr>
+      </w:pPr>
+      <w:r>
+        <w:rPr>
+          <w:rFonts w:hint="cs"/>
+          <w:rtl/>
+        </w:rPr>
+        <w:t>به این منظور، ذیل بخش اصلی «مدیریت امنیت» در منوی اصلی، دو زیرمنوی «مدیریت کاربران» و «مدیریت گرو‌ها» قرار گرفته است. امکان ویرایش اطلاعات یک گروه شامل نام گروه و کاربران عضو گروه با انتخاب گروه وجود دارد. هم</w:t>
+      </w:r>
+      <w:r>
+        <w:rPr>
+          <w:rFonts w:hint="cs"/>
+          <w:rtl/>
+        </w:rPr>
+        <w:softHyphen/>
+        <w:t>چنین در لیست کاربران می</w:t>
+      </w:r>
+      <w:r>
+        <w:rPr>
+          <w:rFonts w:hint="cs"/>
+          <w:rtl/>
+        </w:rPr>
+        <w:softHyphen/>
+        <w:t>توان کاربر جدیدی را تعریف کرد و گروه‌هایی که وی متعلق له آنهاست را نیز تعیین نمود.</w:t>
+      </w:r>
+    </w:p>
+    <w:p>
+      <w:pPr>
+        <w:rPr>
+          <w:rtl/>
+        </w:rPr>
+      </w:pPr>
+      <w:r>
+        <w:rPr>
+          <w:rFonts w:hint="cs"/>
+          <w:rtl/>
+        </w:rPr>
+        <w:t>همچنین برای تعیین دسترسی کاربر به اشیای مختلف درون سامانه از مکانیزم لیست کنترل دسترسی</w:t>
+      </w:r>
+      <w:r>
+        <w:rPr>
+          <w:rStyle w:val="FootnoteReference"/>
+          <w:rtl/>
+        </w:rPr>
+        <w:footnoteReference w:id="9"/>
+      </w:r>
+      <w:r>
+        <w:rPr>
+          <w:rFonts w:hint="cs"/>
+          <w:rtl/>
+        </w:rPr>
+        <w:t xml:space="preserve"> استفاده می‌شود، بدین معنی که برای هر شیء درون سامانه (مانند گزارش) می‌توان تعیین کرد که چه گروه یا نقش‌هایی، هر یک چه میزان دسترسی (ایجاد، ویرایش، حذف، تغییر) دارند.</w:t>
       </w:r>
     </w:p>
     <w:p>
       <w:pPr>
         <w:keepNext/>
+        <w:jc w:val="center"/>
       </w:pPr>
       <w:r>
         <w:rPr>
@@ -10878,7 +10991,7 @@
         </w:rPr>
         <w:drawing>
           <wp:inline distT="0" distB="0" distL="0" distR="0">
-            <wp:extent cx="5943600" cy="3716528"/>
+            <wp:extent cx="5225142" cy="3918857"/>
             <wp:effectExtent l="19050" t="0" r="0" b="0"/>
             <wp:docPr id="30" name="Picture 7" descr="\\psf\Home\Desktop\screenshots\17page-user-management.png"/>
             <wp:cNvGraphicFramePr>
@@ -10895,7 +11008,6 @@
                   </pic:nvPicPr>
                   <pic:blipFill>
                     <a:blip r:embed="rId33" cstate="print"/>
-                    <a:srcRect/>
                     <a:stretch>
                       <a:fillRect/>
                     </a:stretch>
@@ -10903,7 +11015,7 @@
                   <pic:spPr bwMode="auto">
                     <a:xfrm>
                       <a:off x="0" y="0"/>
-                      <a:ext cx="5943600" cy="3716528"/>
+                      <a:ext cx="5225517" cy="3919138"/>
                     </a:xfrm>
                     <a:prstGeom prst="rect">
                       <a:avLst/>
@@ -11010,11 +11122,142 @@
         </w:rPr>
         <w:t>- جدول کاربران سامانه و تغییر اطلاعات دسترسی</w:t>
       </w:r>
-    </w:p>
-    <w:p>
-      <w:pPr>
-        <w:rPr>
-          <w:rFonts w:hint="cs"/>
+      <w:r>
+        <w:rPr>
+          <w:rFonts w:hint="cs"/>
+          <w:noProof/>
+          <w:rtl/>
+        </w:rPr>
+        <w:t xml:space="preserve"> و گروه‌بندی آنها</w:t>
+      </w:r>
+    </w:p>
+    <w:p>
+      <w:pPr>
+        <w:rPr>
+          <w:rtl/>
+        </w:rPr>
+      </w:pPr>
+    </w:p>
+    <w:p>
+      <w:pPr>
+        <w:rPr>
+          <w:rtl/>
+        </w:rPr>
+      </w:pPr>
+      <w:r>
+        <w:rPr>
+          <w:rFonts w:hint="cs"/>
+          <w:rtl/>
+        </w:rPr>
+        <w:lastRenderedPageBreak/>
+        <w:t xml:space="preserve">در حال حاضر، پایین‌ترین سطح دسترسی که همان سطح دسترسی ورود به سامانه است، پیاده‌سازی گردیده است. بدین منظور باید بتوان از پنل مدیریت کاربران، کاربران جدید تعریف نمود و یا کاربران موجود را مدیریت کرد. این امر از طریق گزینه‌ی «مدیریت کاربران» در منوی اصلی سامانه قابل دست‌یابی است. نمایی از جدول کاربران سامانه به همراه وضعیتشان در </w:t>
+      </w:r>
+      <w:r>
+        <w:rPr>
+          <w:rtl/>
+        </w:rPr>
+        <w:fldChar w:fldCharType="begin"/>
+      </w:r>
+      <w:r>
+        <w:rPr>
+          <w:rtl/>
+        </w:rPr>
+        <w:instrText xml:space="preserve"> </w:instrText>
+      </w:r>
+      <w:r>
+        <w:rPr>
+          <w:rFonts w:hint="cs"/>
+        </w:rPr>
+        <w:instrText>REF</w:instrText>
+      </w:r>
+      <w:r>
+        <w:rPr>
+          <w:rFonts w:hint="cs"/>
+          <w:rtl/>
+        </w:rPr>
+        <w:instrText xml:space="preserve"> _</w:instrText>
+      </w:r>
+      <w:r>
+        <w:rPr>
+          <w:rFonts w:hint="cs"/>
+        </w:rPr>
+        <w:instrText>Ref325509257 \h</w:instrText>
+      </w:r>
+      <w:r>
+        <w:rPr>
+          <w:rtl/>
+        </w:rPr>
+        <w:instrText xml:space="preserve"> </w:instrText>
+      </w:r>
+      <w:r>
+        <w:rPr>
+          <w:rtl/>
+        </w:rPr>
+      </w:r>
+      <w:r>
+        <w:rPr>
+          <w:rtl/>
+        </w:rPr>
+        <w:fldChar w:fldCharType="separate"/>
+      </w:r>
+      <w:r>
+        <w:rPr>
+          <w:rFonts w:hint="cs"/>
+          <w:rtl/>
+        </w:rPr>
+        <w:t>شکل</w:t>
+      </w:r>
+      <w:r>
+        <w:rPr>
+          <w:rtl/>
+        </w:rPr>
+        <w:t xml:space="preserve"> </w:t>
+      </w:r>
+      <w:r>
+        <w:rPr>
+          <w:noProof/>
+          <w:rtl/>
+        </w:rPr>
+        <w:t>21</w:t>
+      </w:r>
+      <w:r>
+        <w:rPr>
+          <w:rtl/>
+        </w:rPr>
+        <w:fldChar w:fldCharType="end"/>
+      </w:r>
+      <w:r>
+        <w:rPr>
+          <w:rFonts w:hint="cs"/>
+          <w:rtl/>
+        </w:rPr>
+        <w:t xml:space="preserve"> نشان داده شده است.</w:t>
+      </w:r>
+      <w:r>
+        <w:rPr>
+          <w:rFonts w:hint="cs"/>
+          <w:rtl/>
+        </w:rPr>
+        <w:t xml:space="preserve"> لازم به ذکر است،گروه‌هایی که هر کاربر در آنها عضویت دارد در با کلیک بر روی هر کاربر، در جدول زیرین نمایش داده می‌شود و همچنین می‌توان عضویت یا عدم عضویت یک کاربر را از طریق همین قسمت با کشیدن و رها نمودن</w:t>
+      </w:r>
+      <w:r>
+        <w:rPr>
+          <w:rStyle w:val="FootnoteReference"/>
+          <w:rtl/>
+        </w:rPr>
+        <w:footnoteReference w:id="10"/>
+      </w:r>
+      <w:r>
+        <w:rPr>
+          <w:rFonts w:hint="cs"/>
+          <w:rtl/>
+        </w:rPr>
+        <w:t xml:space="preserve"> گروه مورد از بخش «گروه‌های فعلی» به بخش «گروه‌های قابل انتخاب» و بالعکس تعیین نمود.</w:t>
+      </w:r>
+    </w:p>
+    <w:p>
+      <w:pPr>
+        <w:rPr>
           <w:rtl/>
         </w:rPr>
       </w:pPr>
@@ -11029,6 +11272,7 @@
     <w:p>
       <w:pPr>
         <w:keepNext/>
+        <w:jc w:val="center"/>
       </w:pPr>
       <w:r>
         <w:rPr>
@@ -11036,10 +11280,9 @@
           <w:rtl/>
           <w:lang w:bidi="ar-SA"/>
         </w:rPr>
-        <w:lastRenderedPageBreak/>
         <w:drawing>
           <wp:inline distT="0" distB="0" distL="0" distR="0">
-            <wp:extent cx="5943600" cy="3716528"/>
+            <wp:extent cx="5757902" cy="4318427"/>
             <wp:effectExtent l="19050" t="0" r="0" b="0"/>
             <wp:docPr id="31" name="Picture 8" descr="\\psf\Home\Desktop\screenshots\19page-user-management-edit.png"/>
             <wp:cNvGraphicFramePr>
@@ -11056,7 +11299,6 @@
                   </pic:nvPicPr>
                   <pic:blipFill>
                     <a:blip r:embed="rId34" cstate="print"/>
-                    <a:srcRect/>
                     <a:stretch>
                       <a:fillRect/>
                     </a:stretch>
@@ -11064,7 +11306,7 @@
                   <pic:spPr bwMode="auto">
                     <a:xfrm>
                       <a:off x="0" y="0"/>
-                      <a:ext cx="5943600" cy="3716528"/>
+                      <a:ext cx="5761216" cy="4320913"/>
                     </a:xfrm>
                     <a:prstGeom prst="rect">
                       <a:avLst/>
@@ -11177,9 +11419,279 @@
         </w:rPr>
       </w:pPr>
     </w:p>
+    <w:p>
+      <w:pPr>
+        <w:rPr>
+          <w:rtl/>
+        </w:rPr>
+      </w:pPr>
+    </w:p>
+    <w:p>
+      <w:pPr>
+        <w:rPr>
+          <w:rtl/>
+        </w:rPr>
+      </w:pPr>
+      <w:r>
+        <w:rPr>
+          <w:rFonts w:hint="cs"/>
+          <w:rtl/>
+        </w:rPr>
+        <w:lastRenderedPageBreak/>
+        <w:t>کاربران سامانه قابل گروه‌بندی در قالب گروه‌های متفاوت با تعاریف مشخص داخلی هستند. از این پس، حقوق دسترسی به کاربران از طریق همین گروه‌بندی اهدا می‌گردد.</w:t>
+      </w:r>
+      <w:r>
+        <w:rPr>
+          <w:rFonts w:hint="cs"/>
+          <w:rtl/>
+        </w:rPr>
+        <w:t xml:space="preserve"> تعریف گروه‌های کاربران از طریق «مدیریت گروه‌ها» در منوی اصلی قابل انجام است. این صفحه بسیار شبیه بخش «مدیریت کاربران» می‌باشد و با این تفاوت که شما در این صفحه، گروه‌ها را تعریف می‌نمایید و در قسمت پایین آن نیز می‌توانید کاربران عضو در هر گروه را با کشیدن و رها کردن تعیین کنید. نمایی از این صفحه در </w:t>
+      </w:r>
+      <w:r>
+        <w:rPr>
+          <w:rtl/>
+        </w:rPr>
+        <w:fldChar w:fldCharType="begin"/>
+      </w:r>
+      <w:r>
+        <w:rPr>
+          <w:rtl/>
+        </w:rPr>
+        <w:instrText xml:space="preserve"> </w:instrText>
+      </w:r>
+      <w:r>
+        <w:rPr>
+          <w:rFonts w:hint="cs"/>
+        </w:rPr>
+        <w:instrText>REF</w:instrText>
+      </w:r>
+      <w:r>
+        <w:rPr>
+          <w:rFonts w:hint="cs"/>
+          <w:rtl/>
+        </w:rPr>
+        <w:instrText xml:space="preserve"> _</w:instrText>
+      </w:r>
+      <w:r>
+        <w:rPr>
+          <w:rFonts w:hint="cs"/>
+        </w:rPr>
+        <w:instrText>Ref325792846 \h</w:instrText>
+      </w:r>
+      <w:r>
+        <w:rPr>
+          <w:rtl/>
+        </w:rPr>
+        <w:instrText xml:space="preserve"> </w:instrText>
+      </w:r>
+      <w:r>
+        <w:rPr>
+          <w:rtl/>
+        </w:rPr>
+      </w:r>
+      <w:r>
+        <w:rPr>
+          <w:rtl/>
+        </w:rPr>
+        <w:fldChar w:fldCharType="separate"/>
+      </w:r>
+      <w:r>
+        <w:rPr>
+          <w:rFonts w:hint="cs"/>
+          <w:rtl/>
+        </w:rPr>
+        <w:t>شکل</w:t>
+      </w:r>
+      <w:r>
+        <w:rPr>
+          <w:rtl/>
+        </w:rPr>
+        <w:t xml:space="preserve"> </w:t>
+      </w:r>
+      <w:r>
+        <w:rPr>
+          <w:noProof/>
+          <w:rtl/>
+        </w:rPr>
+        <w:t>23</w:t>
+      </w:r>
+      <w:r>
+        <w:rPr>
+          <w:rtl/>
+        </w:rPr>
+        <w:fldChar w:fldCharType="end"/>
+      </w:r>
+      <w:r>
+        <w:rPr>
+          <w:rFonts w:hint="cs"/>
+          <w:rtl/>
+        </w:rPr>
+        <w:t xml:space="preserve"> نشان داده شده است.</w:t>
+      </w:r>
+    </w:p>
+    <w:p>
+      <w:pPr>
+        <w:keepNext/>
+      </w:pPr>
+      <w:r>
+        <w:rPr>
+          <w:noProof/>
+          <w:rtl/>
+          <w:lang w:bidi="ar-SA"/>
+        </w:rPr>
+        <w:drawing>
+          <wp:inline distT="0" distB="0" distL="0" distR="0">
+            <wp:extent cx="5943600" cy="4460022"/>
+            <wp:effectExtent l="19050" t="0" r="0" b="0"/>
+            <wp:docPr id="21" name="Picture 1" descr="\\psf\Home\Desktop\screenshots\17page-group-management.png"/>
+            <wp:cNvGraphicFramePr>
+              <a:graphicFrameLocks xmlns:a="http://schemas.openxmlformats.org/drawingml/2006/main" noChangeAspect="1"/>
+            </wp:cNvGraphicFramePr>
+            <a:graphic xmlns:a="http://schemas.openxmlformats.org/drawingml/2006/main">
+              <a:graphicData uri="http://schemas.openxmlformats.org/drawingml/2006/picture">
+                <pic:pic xmlns:pic="http://schemas.openxmlformats.org/drawingml/2006/picture">
+                  <pic:nvPicPr>
+                    <pic:cNvPr id="0" name="Picture 1" descr="\\psf\Home\Desktop\screenshots\17page-group-management.png"/>
+                    <pic:cNvPicPr>
+                      <a:picLocks noChangeAspect="1" noChangeArrowheads="1"/>
+                    </pic:cNvPicPr>
+                  </pic:nvPicPr>
+                  <pic:blipFill>
+                    <a:blip r:embed="rId35" cstate="print"/>
+                    <a:srcRect/>
+                    <a:stretch>
+                      <a:fillRect/>
+                    </a:stretch>
+                  </pic:blipFill>
+                  <pic:spPr bwMode="auto">
+                    <a:xfrm>
+                      <a:off x="0" y="0"/>
+                      <a:ext cx="5943600" cy="4460022"/>
+                    </a:xfrm>
+                    <a:prstGeom prst="rect">
+                      <a:avLst/>
+                    </a:prstGeom>
+                    <a:noFill/>
+                    <a:ln w="9525">
+                      <a:noFill/>
+                      <a:miter lim="800000"/>
+                      <a:headEnd/>
+                      <a:tailEnd/>
+                    </a:ln>
+                  </pic:spPr>
+                </pic:pic>
+              </a:graphicData>
+            </a:graphic>
+          </wp:inline>
+        </w:drawing>
+      </w:r>
+    </w:p>
+    <w:p>
+      <w:pPr>
+        <w:pStyle w:val="Caption"/>
+        <w:jc w:val="center"/>
+        <w:rPr>
+          <w:rtl/>
+        </w:rPr>
+      </w:pPr>
+      <w:bookmarkStart w:id="21" w:name="_Ref325792846"/>
+      <w:r>
+        <w:rPr>
+          <w:rFonts w:hint="cs"/>
+          <w:rtl/>
+        </w:rPr>
+        <w:t>شکل</w:t>
+      </w:r>
+      <w:r>
+        <w:rPr>
+          <w:rtl/>
+        </w:rPr>
+        <w:t xml:space="preserve"> </w:t>
+      </w:r>
+      <w:r>
+        <w:rPr>
+          <w:rtl/>
+        </w:rPr>
+        <w:fldChar w:fldCharType="begin"/>
+      </w:r>
+      <w:r>
+        <w:rPr>
+          <w:rtl/>
+        </w:rPr>
+        <w:instrText xml:space="preserve"> </w:instrText>
+      </w:r>
+      <w:r>
+        <w:instrText>SEQ</w:instrText>
+      </w:r>
+      <w:r>
+        <w:rPr>
+          <w:rtl/>
+        </w:rPr>
+        <w:instrText xml:space="preserve"> شکل \* </w:instrText>
+      </w:r>
+      <w:r>
+        <w:instrText>ARABIC</w:instrText>
+      </w:r>
+      <w:r>
+        <w:rPr>
+          <w:rtl/>
+        </w:rPr>
+        <w:instrText xml:space="preserve"> </w:instrText>
+      </w:r>
+      <w:r>
+        <w:rPr>
+          <w:rtl/>
+        </w:rPr>
+        <w:fldChar w:fldCharType="separate"/>
+      </w:r>
+      <w:r>
+        <w:rPr>
+          <w:noProof/>
+          <w:rtl/>
+        </w:rPr>
+        <w:t>23</w:t>
+      </w:r>
+      <w:r>
+        <w:rPr>
+          <w:rtl/>
+        </w:rPr>
+        <w:fldChar w:fldCharType="end"/>
+      </w:r>
+      <w:bookmarkEnd w:id="21"/>
+      <w:r>
+        <w:rPr>
+          <w:noProof/>
+          <w:rtl/>
+        </w:rPr>
+        <w:t xml:space="preserve"> </w:t>
+      </w:r>
+      <w:r>
+        <w:rPr>
+          <w:rFonts w:ascii="Times New Roman" w:hAnsi="Times New Roman" w:cs="Times New Roman" w:hint="cs"/>
+          <w:noProof/>
+          <w:rtl/>
+        </w:rPr>
+        <w:t>–</w:t>
+      </w:r>
+      <w:r>
+        <w:rPr>
+          <w:rFonts w:hint="cs"/>
+          <w:noProof/>
+          <w:rtl/>
+        </w:rPr>
+        <w:t xml:space="preserve"> جدول مدیریت گروه‌های سامانه و تعیین کاربران آنها</w:t>
+      </w:r>
+    </w:p>
+    <w:p>
+      <w:pPr>
+        <w:rPr>
+          <w:rtl/>
+        </w:rPr>
+      </w:pPr>
+    </w:p>
     <w:sectPr>
-      <w:headerReference w:type="default" r:id="rId35"/>
-      <w:footerReference w:type="default" r:id="rId36"/>
+      <w:headerReference w:type="default" r:id="rId36"/>
+      <w:footerReference w:type="default" r:id="rId37"/>
       <w:pgSz w:w="12240" w:h="15840"/>
       <w:pgMar w:top="1440" w:right="1440" w:bottom="1440" w:left="1440" w:header="720" w:footer="720" w:gutter="0"/>
       <w:pgBorders w:display="notFirstPage" w:offsetFrom="page">
@@ -11253,7 +11765,7 @@
               <w:noProof/>
               <w:rtl/>
             </w:rPr>
-            <w:t>33</w:t>
+            <w:t>7</w:t>
           </w:r>
         </w:fldSimple>
       </w:sdtContent>
@@ -11478,6 +11990,56 @@
       </w:r>
       <w:r>
         <w:t>VIEW</w:t>
+      </w:r>
+    </w:p>
+  </w:footnote>
+  <w:footnote w:id="9">
+    <w:p>
+      <w:pPr>
+        <w:pStyle w:val="FootnoteText"/>
+        <w:rPr>
+          <w:rtl/>
+        </w:rPr>
+      </w:pPr>
+      <w:r>
+        <w:rPr>
+          <w:rStyle w:val="FootnoteReference"/>
+        </w:rPr>
+        <w:footnoteRef/>
+      </w:r>
+      <w:r>
+        <w:rPr>
+          <w:rtl/>
+        </w:rPr>
+        <w:t xml:space="preserve"> </w:t>
+      </w:r>
+      <w:r>
+        <w:t>Access Control List</w:t>
+      </w:r>
+    </w:p>
+  </w:footnote>
+  <w:footnote w:id="10">
+    <w:p>
+      <w:pPr>
+        <w:pStyle w:val="FootnoteText"/>
+        <w:rPr>
+          <w:rtl/>
+        </w:rPr>
+      </w:pPr>
+      <w:r>
+        <w:rPr>
+          <w:rStyle w:val="FootnoteReference"/>
+        </w:rPr>
+        <w:footnoteRef/>
+      </w:r>
+      <w:r>
+        <w:rPr>
+          <w:rtl/>
+        </w:rPr>
+        <w:t xml:space="preserve"> </w:t>
+      </w:r>
+      <w:r>
+        <w:t>Drag &amp; Drop</w:t>
       </w:r>
     </w:p>
   </w:footnote>
@@ -14280,7 +14842,7 @@
 </file>
 
 <file path=customXml/itemProps1.xml><?xml version="1.0" encoding="utf-8"?>
-<ds:datastoreItem xmlns:ds="http://schemas.openxmlformats.org/officeDocument/2006/customXml" ds:itemID="{D59C4345-27E8-44B1-B03A-00CA5AC0DD87}">
+<ds:datastoreItem xmlns:ds="http://schemas.openxmlformats.org/officeDocument/2006/customXml" ds:itemID="{7A47CEA3-BB34-422E-8A46-7D66074BCC76}">
   <ds:schemaRefs>
     <ds:schemaRef ds:uri="http://schemas.openxmlformats.org/officeDocument/2006/bibliography"/>
   </ds:schemaRefs>

</xml_diff>